<commit_message>
perms validation before action
</commit_message>
<xml_diff>
--- a/bdas2_dokumentace.docx
+++ b/bdas2_dokumentace.docx
@@ -178,30 +178,14 @@
           <w:sz w:val="28"/>
           <w:szCs w:val="28"/>
         </w:rPr>
-        <w:t>V</w:t>
-      </w:r>
-      <w:proofErr w:type="gramStart"/>
+        <w:t>V </w:t>
+      </w:r>
       <w:r>
         <w:rPr>
           <w:sz w:val="28"/>
           <w:szCs w:val="28"/>
         </w:rPr>
-        <w:t> </w:t>
-      </w:r>
-      <w:r>
-        <w:rPr>
-          <w:sz w:val="28"/>
-          <w:szCs w:val="28"/>
-        </w:rPr>
-        <w:t>….</w:t>
-      </w:r>
-      <w:proofErr w:type="gramEnd"/>
-      <w:r>
-        <w:rPr>
-          <w:sz w:val="28"/>
-          <w:szCs w:val="28"/>
-        </w:rPr>
-        <w:t>.</w:t>
+        <w:t>…..</w:t>
       </w:r>
       <w:r>
         <w:rPr>
@@ -2320,15 +2304,7 @@
         <w:t>minibus</w:t>
       </w:r>
       <w:r>
-        <w:t xml:space="preserve">), najeté kilometry, rok výroby, značka, model, kapacita, </w:t>
-      </w:r>
-      <w:proofErr w:type="spellStart"/>
-      <w:r>
-        <w:t>nízkopodlažnost</w:t>
-      </w:r>
-      <w:proofErr w:type="spellEnd"/>
-      <w:r>
-        <w:t>, vybavení klimatizací a aktuální umístění v garáži.</w:t>
+        <w:t>), najeté kilometry, rok výroby, značka, model, kapacita, nízkopodlažnost, vybavení klimatizací a aktuální umístění v garáži.</w:t>
       </w:r>
     </w:p>
     <w:p>
@@ -2396,13 +2372,10 @@
         <w:t>Nepřihlášený</w:t>
       </w:r>
       <w:r>
-        <w:t>: přístup k</w:t>
-      </w:r>
-      <w:r>
-        <w:t> jízdnímu řádu</w:t>
-      </w:r>
-      <w:r>
-        <w:t>.</w:t>
+        <w:t>:</w:t>
+      </w:r>
+      <w:r>
+        <w:t xml:space="preserve"> bez přístupu</w:t>
       </w:r>
     </w:p>
     <w:p>
@@ -3021,23 +2994,7 @@
         <w:t>B</w:t>
       </w:r>
       <w:r>
-        <w:t xml:space="preserve">ude obsahovat </w:t>
-      </w:r>
-      <w:proofErr w:type="spellStart"/>
-      <w:r>
-        <w:t>entitně</w:t>
-      </w:r>
-      <w:proofErr w:type="spellEnd"/>
-      <w:r>
-        <w:t xml:space="preserve">-vztahový diagram (ERD) a datový model popisující datové prostředí aplikace a dále stručnou charakteristiku uživatelského rozhraní (typy formulářů, tiskových </w:t>
-      </w:r>
-      <w:proofErr w:type="gramStart"/>
-      <w:r>
-        <w:t>sestav,</w:t>
-      </w:r>
-      <w:proofErr w:type="gramEnd"/>
-      <w:r>
-        <w:t xml:space="preserve"> </w:t>
+        <w:t xml:space="preserve">ude obsahovat entitně-vztahový diagram (ERD) a datový model popisující datové prostředí aplikace a dále stručnou charakteristiku uživatelského rozhraní (typy formulářů, tiskových sestav, </w:t>
       </w:r>
       <w:r>
         <w:t>atd</w:t>
@@ -3142,21 +3099,13 @@
         <w:t xml:space="preserve"> jejich</w:t>
       </w:r>
       <w:r>
-        <w:t xml:space="preserve"> </w:t>
-      </w:r>
-      <w:proofErr w:type="spellStart"/>
-      <w:r>
-        <w:t>SQL</w:t>
+        <w:t xml:space="preserve"> SQL</w:t>
       </w:r>
       <w:r>
         <w:t>skript</w:t>
       </w:r>
       <w:r>
-        <w:t>ů</w:t>
-      </w:r>
-      <w:proofErr w:type="spellEnd"/>
-      <w:r>
-        <w:t>, a to pro jejich vytvoření i volání.</w:t>
+        <w:t>ů, a to pro jejich vytvoření i volání.</w:t>
       </w:r>
     </w:p>
     <w:p>
@@ -3391,15 +3340,7 @@
         <w:t xml:space="preserve"> databázových objektů</w:t>
       </w:r>
       <w:r>
-        <w:t xml:space="preserve"> (tabulky, funkce, procedury, pohledy, indexy, </w:t>
-      </w:r>
-      <w:proofErr w:type="gramStart"/>
-      <w:r>
-        <w:t>sekvence,</w:t>
-      </w:r>
-      <w:proofErr w:type="gramEnd"/>
-      <w:r>
-        <w:t xml:space="preserve"> apod.).</w:t>
+        <w:t xml:space="preserve"> (tabulky, funkce, procedury, pohledy, indexy, sekvence, apod.).</w:t>
       </w:r>
     </w:p>
     <w:p>
@@ -3479,13 +3420,8 @@
       <w:pPr>
         <w:pStyle w:val="Odstavec"/>
       </w:pPr>
-      <w:proofErr w:type="gramStart"/>
-      <w:r>
-        <w:t>Popište</w:t>
-      </w:r>
-      <w:proofErr w:type="gramEnd"/>
-      <w:r>
-        <w:t xml:space="preserve"> jaký způsob využíváte pro řízení uživatelských účtů, jaké úrovně přístupů využíváte např. RBAC, ACL, apod.</w:t>
+      <w:r>
+        <w:t>Popište jaký způsob využíváte pro řízení uživatelských účtů, jaké úrovně přístupů využíváte např. RBAC, ACL, apod.</w:t>
       </w:r>
     </w:p>
     <w:p>
@@ -3554,15 +3490,7 @@
         <w:pStyle w:val="Odstavec"/>
       </w:pPr>
       <w:r>
-        <w:t xml:space="preserve">Detailně popište základní orientaci ve zdrojovém kódu, použité třídy, </w:t>
-      </w:r>
-      <w:proofErr w:type="gramStart"/>
-      <w:r>
-        <w:t>metody,</w:t>
-      </w:r>
-      <w:proofErr w:type="gramEnd"/>
-      <w:r>
-        <w:t xml:space="preserve"> apod.</w:t>
+        <w:t>Detailně popište základní orientaci ve zdrojovém kódu, použité třídy, metody, apod.</w:t>
       </w:r>
     </w:p>
     <w:p>
@@ -3676,15 +3604,7 @@
         </w:numPr>
       </w:pPr>
       <w:r>
-        <w:t xml:space="preserve">Zdrojové kódy aplikace, </w:t>
-      </w:r>
-      <w:proofErr w:type="gramStart"/>
-      <w:r>
-        <w:t>grafika,</w:t>
-      </w:r>
-      <w:proofErr w:type="gramEnd"/>
-      <w:r>
-        <w:t xml:space="preserve"> apod.</w:t>
+        <w:t>Zdrojové kódy aplikace, grafika, apod.</w:t>
       </w:r>
       <w:r>
         <w:t xml:space="preserve"> vše v jednom zabaleném ZIPU!</w:t>
@@ -5803,6 +5723,7 @@
   <w:style w:type="character" w:default="1" w:styleId="DefaultParagraphFont">
     <w:name w:val="Default Paragraph Font"/>
     <w:uiPriority w:val="1"/>
+    <w:semiHidden/>
     <w:unhideWhenUsed/>
   </w:style>
   <w:style w:type="table" w:default="1" w:styleId="TableNormal">

</xml_diff>